<commit_message>
Se hacen cambios de orden de lectura de librerías en componentes de la app, se suprimen los archivos modificados y se quita ecuación de índice de precipitación de plantilla mensual
</commit_message>
<xml_diff>
--- a/OE_8_HerramGeneracionAutomaticaCertif/PlantillaPrecipMensual.docx
+++ b/OE_8_HerramGeneracionAutomaticaCertif/PlantillaPrecipMensual.docx
@@ -341,381 +341,77 @@
     </w:p>
     <w:p>
       <w:pPr>
-        <w:tabs>
-          <w:tab w:val="left" w:pos="8505"/>
-        </w:tabs>
-        <w:contextualSpacing/>
-        <w:jc w:val="both"/>
+        <w:jc w:val="both"/>
+        <w:rPr>
+          <w:rFonts w:ascii="Verdana" w:hAnsi="Verdana"/>
+        </w:rPr>
+      </w:pPr>
+      <w:r>
         <w:rPr>
           <w:rFonts w:ascii="Verdana" w:hAnsi="Verdana"/>
           <w:b/>
         </w:rPr>
-      </w:pPr>
-      <w:r>
-        <w:rPr>
-          <w:rFonts w:ascii="Verdana" w:hAnsi="Verdana"/>
-          <w:b/>
-        </w:rPr>
-        <w:t xml:space="preserve">El Índice de precipitación (I%) </w:t>
-      </w:r>
-      <w:r>
-        <w:rPr>
-          <w:rFonts w:ascii="Verdana" w:hAnsi="Verdana"/>
-          <w:b/>
-        </w:rPr>
-        <w:t>se calcula así:</w:t>
-      </w:r>
-    </w:p>
-    <w:p>
-      <w:pPr>
-        <w:tabs>
-          <w:tab w:val="left" w:pos="8505"/>
-        </w:tabs>
-        <w:contextualSpacing/>
-        <w:jc w:val="both"/>
-        <w:rPr>
-          <w:rFonts w:ascii="Verdana" w:hAnsi="Verdana"/>
-          <w:b/>
-        </w:rPr>
-      </w:pPr>
-    </w:p>
-    <w:p>
-      <w:pPr>
-        <w:tabs>
-          <w:tab w:val="left" w:pos="8505"/>
-        </w:tabs>
-        <w:contextualSpacing/>
-        <w:jc w:val="both"/>
-        <w:rPr>
-          <w:rFonts w:ascii="Verdana" w:eastAsiaTheme="minorEastAsia" w:hAnsi="Verdana"/>
-        </w:rPr>
-      </w:pPr>
-      <m:oMathPara>
-        <m:oMath>
-          <m:r>
-            <w:rPr>
-              <w:rFonts w:ascii="Cambria Math" w:hAnsi="Cambria Math"/>
-            </w:rPr>
-            <m:t>I</m:t>
-          </m:r>
-          <m:d>
-            <m:dPr>
-              <m:ctrlPr>
-                <w:rPr>
-                  <w:rFonts w:ascii="Cambria Math" w:hAnsi="Cambria Math"/>
-                  <w:i/>
-                </w:rPr>
-              </m:ctrlPr>
-            </m:dPr>
-            <m:e>
-              <m:r>
-                <w:rPr>
-                  <w:rFonts w:ascii="Cambria Math" w:hAnsi="Cambria Math"/>
-                </w:rPr>
-                <m:t>%</m:t>
-              </m:r>
-            </m:e>
-          </m:d>
-          <m:r>
-            <w:rPr>
-              <w:rFonts w:ascii="Cambria Math" w:hAnsi="Cambria Math"/>
-            </w:rPr>
-            <m:t xml:space="preserve">= </m:t>
-          </m:r>
-          <m:f>
-            <m:fPr>
-              <m:ctrlPr>
-                <w:rPr>
-                  <w:rFonts w:ascii="Cambria Math" w:hAnsi="Cambria Math"/>
-                  <w:i/>
-                </w:rPr>
-              </m:ctrlPr>
-            </m:fPr>
-            <m:num>
-              <m:r>
-                <w:rPr>
-                  <w:rFonts w:ascii="Cambria Math" w:hAnsi="Cambria Math"/>
-                </w:rPr>
-                <m:t>PT_TT_M</m:t>
-              </m:r>
-            </m:num>
-            <m:den>
-              <m:r>
-                <w:rPr>
-                  <w:rFonts w:ascii="Cambria Math" w:hAnsi="Cambria Math"/>
-                </w:rPr>
-                <m:t>PT_NC</m:t>
-              </m:r>
-            </m:den>
-          </m:f>
-          <m:r>
-            <w:rPr>
-              <w:rFonts w:ascii="Cambria Math" w:hAnsi="Cambria Math"/>
-            </w:rPr>
-            <m:t>*100</m:t>
-          </m:r>
-        </m:oMath>
-      </m:oMathPara>
-    </w:p>
-    <w:p>
-      <w:pPr>
-        <w:tabs>
-          <w:tab w:val="left" w:pos="8505"/>
-        </w:tabs>
-        <w:contextualSpacing/>
-        <w:jc w:val="both"/>
-        <w:rPr>
-          <w:rFonts w:ascii="Verdana" w:eastAsiaTheme="minorEastAsia" w:hAnsi="Verdana"/>
-        </w:rPr>
-      </w:pPr>
-    </w:p>
-    <w:p>
-      <w:pPr>
-        <w:tabs>
-          <w:tab w:val="left" w:pos="8505"/>
-        </w:tabs>
-        <w:contextualSpacing/>
-        <w:jc w:val="both"/>
-        <w:rPr>
-          <w:rFonts w:ascii="Verdana" w:eastAsiaTheme="minorEastAsia" w:hAnsi="Verdana"/>
-        </w:rPr>
-      </w:pPr>
-      <w:r>
-        <w:rPr>
-          <w:rFonts w:ascii="Verdana" w:eastAsiaTheme="minorEastAsia" w:hAnsi="Verdana"/>
+        <w:t>El Índice de precipitación (I%) se interpreta de la siguiente manera:</w:t>
+      </w:r>
+    </w:p>
+    <w:p>
+      <w:pPr>
+        <w:spacing w:after="0"/>
+        <w:jc w:val="both"/>
+        <w:rPr>
+          <w:rFonts w:ascii="Verdana" w:hAnsi="Verdana"/>
+        </w:rPr>
+      </w:pPr>
+      <w:r>
+        <w:rPr>
+          <w:rFonts w:ascii="Verdana" w:hAnsi="Verdana"/>
+        </w:rPr>
+        <w:t>0 – 40 Muy por debajo de lo normal</w:t>
+      </w:r>
+    </w:p>
+    <w:p>
+      <w:pPr>
+        <w:spacing w:after="0"/>
+        <w:jc w:val="both"/>
+        <w:rPr>
+          <w:rFonts w:ascii="Verdana" w:hAnsi="Verdana"/>
+        </w:rPr>
+      </w:pPr>
+      <w:r>
+        <w:rPr>
+          <w:rFonts w:ascii="Verdana" w:hAnsi="Verdana"/>
+        </w:rPr>
+        <w:t>40 – 80 Por debajo de lo normal</w:t>
+      </w:r>
+    </w:p>
+    <w:p>
+      <w:pPr>
+        <w:spacing w:after="0"/>
+        <w:jc w:val="both"/>
+        <w:rPr>
+          <w:rFonts w:ascii="Verdana" w:hAnsi="Verdana"/>
+        </w:rPr>
+      </w:pPr>
+      <w:r>
+        <w:rPr>
+          <w:rFonts w:ascii="Verdana" w:hAnsi="Verdana"/>
+        </w:rPr>
+        <w:t xml:space="preserve">80 – 120 Normal </w:t>
+      </w:r>
+    </w:p>
+    <w:p>
+      <w:pPr>
+        <w:spacing w:after="0"/>
+        <w:jc w:val="both"/>
+        <w:rPr>
+          <w:rFonts w:ascii="Verdana" w:hAnsi="Verdana"/>
+        </w:rPr>
+      </w:pPr>
+      <w:r>
+        <w:rPr>
+          <w:rFonts w:ascii="Verdana" w:hAnsi="Verdana"/>
         </w:rPr>
         <w:lastRenderedPageBreak/>
-        <w:t>Donde</w:t>
-      </w:r>
-      <w:r>
-        <w:rPr>
-          <w:rFonts w:ascii="Verdana" w:eastAsiaTheme="minorEastAsia" w:hAnsi="Verdana"/>
-        </w:rPr>
-        <w:t>:</w:t>
-      </w:r>
-      <w:r>
-        <w:rPr>
-          <w:rFonts w:ascii="Verdana" w:eastAsiaTheme="minorEastAsia" w:hAnsi="Verdana"/>
-        </w:rPr>
-        <w:t xml:space="preserve"> </w:t>
-      </w:r>
-      <m:oMath>
-        <m:r>
-          <w:rPr>
-            <w:rFonts w:ascii="Cambria Math" w:hAnsi="Cambria Math"/>
-          </w:rPr>
-          <m:t>I</m:t>
-        </m:r>
-        <m:d>
-          <m:dPr>
-            <m:ctrlPr>
-              <w:rPr>
-                <w:rFonts w:ascii="Cambria Math" w:hAnsi="Cambria Math"/>
-                <w:i/>
-              </w:rPr>
-            </m:ctrlPr>
-          </m:dPr>
-          <m:e>
-            <m:r>
-              <w:rPr>
-                <w:rFonts w:ascii="Cambria Math" w:hAnsi="Cambria Math"/>
-              </w:rPr>
-              <m:t>%</m:t>
-            </m:r>
-          </m:e>
-        </m:d>
-      </m:oMath>
-      <w:r>
-        <w:rPr>
-          <w:rFonts w:ascii="Verdana" w:eastAsiaTheme="minorEastAsia" w:hAnsi="Verdana"/>
-        </w:rPr>
-        <w:t xml:space="preserve"> </w:t>
-      </w:r>
-      <w:r>
-        <w:rPr>
-          <w:rFonts w:ascii="Verdana" w:eastAsiaTheme="minorEastAsia" w:hAnsi="Verdana"/>
-        </w:rPr>
-        <w:t>=</w:t>
-      </w:r>
-      <w:r>
-        <w:rPr>
-          <w:rFonts w:ascii="Verdana" w:eastAsiaTheme="minorEastAsia" w:hAnsi="Verdana"/>
-        </w:rPr>
-        <w:t>Índice de precipitación calculado en porcentaje</w:t>
-      </w:r>
-      <w:r>
-        <w:rPr>
-          <w:rFonts w:ascii="Verdana" w:eastAsiaTheme="minorEastAsia" w:hAnsi="Verdana"/>
-        </w:rPr>
-        <w:t>.</w:t>
-      </w:r>
-    </w:p>
-    <w:p>
-      <w:pPr>
-        <w:tabs>
-          <w:tab w:val="left" w:pos="8505"/>
-        </w:tabs>
-        <w:ind w:left="708"/>
-        <w:contextualSpacing/>
-        <w:jc w:val="both"/>
-        <w:rPr>
-          <w:rFonts w:ascii="Verdana" w:eastAsiaTheme="minorEastAsia" w:hAnsi="Verdana"/>
-        </w:rPr>
-      </w:pPr>
-      <m:oMath>
-        <m:r>
-          <w:rPr>
-            <w:rFonts w:ascii="Cambria Math" w:hAnsi="Cambria Math"/>
-          </w:rPr>
-          <m:t>PT_TT_M</m:t>
-        </m:r>
-      </m:oMath>
-      <w:r>
-        <w:rPr>
-          <w:rFonts w:ascii="Verdana" w:eastAsiaTheme="minorEastAsia" w:hAnsi="Verdana"/>
-        </w:rPr>
-        <w:t>=</w:t>
-      </w:r>
-      <w:r>
-        <w:rPr>
-          <w:rFonts w:ascii="Verdana" w:eastAsiaTheme="minorEastAsia" w:hAnsi="Verdana"/>
-        </w:rPr>
-        <w:t xml:space="preserve"> precipitación total mensual calculada y reportada en la presente certificación, en </w:t>
-      </w:r>
-      <w:proofErr w:type="spellStart"/>
-      <w:r>
-        <w:rPr>
-          <w:rFonts w:ascii="Verdana" w:eastAsiaTheme="minorEastAsia" w:hAnsi="Verdana"/>
-        </w:rPr>
-        <w:t>mm</w:t>
-      </w:r>
-      <w:r>
-        <w:rPr>
-          <w:rFonts w:ascii="Verdana" w:eastAsiaTheme="minorEastAsia" w:hAnsi="Verdana"/>
-        </w:rPr>
-        <w:t>.</w:t>
-      </w:r>
-      <w:proofErr w:type="spellEnd"/>
-    </w:p>
-    <w:p>
-      <w:pPr>
-        <w:tabs>
-          <w:tab w:val="left" w:pos="8505"/>
-        </w:tabs>
-        <w:ind w:left="708"/>
-        <w:contextualSpacing/>
-        <w:jc w:val="both"/>
-        <w:rPr>
-          <w:rFonts w:ascii="Verdana" w:eastAsiaTheme="minorEastAsia" w:hAnsi="Verdana"/>
-        </w:rPr>
-      </w:pPr>
-      <m:oMath>
-        <m:r>
-          <w:rPr>
-            <w:rFonts w:ascii="Cambria Math" w:hAnsi="Cambria Math"/>
-          </w:rPr>
-          <m:t>PT_NC</m:t>
-        </m:r>
-      </m:oMath>
-      <w:r>
-        <w:rPr>
-          <w:rFonts w:ascii="Verdana" w:eastAsiaTheme="minorEastAsia" w:hAnsi="Verdana"/>
-        </w:rPr>
-        <w:t xml:space="preserve">= precipitación de referencia, obtenida a partir de la normal climatológica de la estación, en </w:t>
-      </w:r>
-      <w:proofErr w:type="spellStart"/>
-      <w:r>
-        <w:rPr>
-          <w:rFonts w:ascii="Verdana" w:eastAsiaTheme="minorEastAsia" w:hAnsi="Verdana"/>
-        </w:rPr>
-        <w:t>mm.</w:t>
-      </w:r>
-      <w:proofErr w:type="spellEnd"/>
-    </w:p>
-    <w:p>
-      <w:pPr>
-        <w:tabs>
-          <w:tab w:val="left" w:pos="8505"/>
-        </w:tabs>
-        <w:contextualSpacing/>
-        <w:jc w:val="both"/>
-        <w:rPr>
-          <w:rFonts w:ascii="Verdana" w:hAnsi="Verdana"/>
-        </w:rPr>
-      </w:pPr>
-    </w:p>
-    <w:p>
-      <w:pPr>
-        <w:jc w:val="both"/>
-        <w:rPr>
-          <w:rFonts w:ascii="Verdana" w:hAnsi="Verdana"/>
-        </w:rPr>
-      </w:pPr>
-      <w:r>
-        <w:rPr>
-          <w:rFonts w:ascii="Verdana" w:hAnsi="Verdana"/>
-          <w:b/>
-        </w:rPr>
-        <w:t>El Índice de precipitación (I%) se interpreta de la siguiente manera:</w:t>
-      </w:r>
-    </w:p>
-    <w:p>
-      <w:pPr>
-        <w:spacing w:after="0"/>
-        <w:jc w:val="both"/>
-        <w:rPr>
-          <w:rFonts w:ascii="Verdana" w:hAnsi="Verdana"/>
-        </w:rPr>
-      </w:pPr>
-      <w:r>
-        <w:rPr>
-          <w:rFonts w:ascii="Verdana" w:hAnsi="Verdana"/>
-        </w:rPr>
-        <w:t>0 – 40 Muy por debajo de lo normal</w:t>
-      </w:r>
-    </w:p>
-    <w:p>
-      <w:pPr>
-        <w:spacing w:after="0"/>
-        <w:jc w:val="both"/>
-        <w:rPr>
-          <w:rFonts w:ascii="Verdana" w:hAnsi="Verdana"/>
-        </w:rPr>
-      </w:pPr>
-      <w:r>
-        <w:rPr>
-          <w:rFonts w:ascii="Verdana" w:hAnsi="Verdana"/>
-        </w:rPr>
-        <w:t>40 – 80 Por debajo de lo normal</w:t>
-      </w:r>
-    </w:p>
-    <w:p>
-      <w:pPr>
-        <w:spacing w:after="0"/>
-        <w:jc w:val="both"/>
-        <w:rPr>
-          <w:rFonts w:ascii="Verdana" w:hAnsi="Verdana"/>
-        </w:rPr>
-      </w:pPr>
-      <w:r>
-        <w:rPr>
-          <w:rFonts w:ascii="Verdana" w:hAnsi="Verdana"/>
-        </w:rPr>
-        <w:t xml:space="preserve">80 – 120 Normal </w:t>
-      </w:r>
-    </w:p>
-    <w:p>
-      <w:pPr>
-        <w:spacing w:after="0"/>
-        <w:jc w:val="both"/>
-        <w:rPr>
-          <w:rFonts w:ascii="Verdana" w:hAnsi="Verdana"/>
-        </w:rPr>
-      </w:pPr>
-      <w:r>
-        <w:rPr>
-          <w:rFonts w:ascii="Verdana" w:hAnsi="Verdana"/>
-        </w:rPr>
         <w:t xml:space="preserve">120 -160 Por encima de lo normal </w:t>
       </w:r>
     </w:p>
@@ -867,7 +563,7 @@
           <w:rFonts w:ascii="Verdana" w:hAnsi="Verdana"/>
           <w:noProof/>
         </w:rPr>
-        <w:t>8 de agosto de 2024</w:t>
+        <w:t>31 de octubre de 2024</w:t>
       </w:r>
       <w:r>
         <w:rPr>

</xml_diff>

<commit_message>
Se incluyen cambios de mejoramiento de reemplazado de datos según rango de fechas seleccionado por calendario
</commit_message>
<xml_diff>
--- a/OE_8_HerramGeneracionAutomaticaCertif/PlantillaPrecipMensual.docx
+++ b/OE_8_HerramGeneracionAutomaticaCertif/PlantillaPrecipMensual.docx
@@ -98,7 +98,19 @@
         <w:rPr>
           <w:rFonts w:ascii="Verdana" w:hAnsi="Verdana"/>
         </w:rPr>
-        <w:t>y su respectivo índice I(%), durante el(los) mes(es) {{MESES}} de {{AÑO}}, de acuerdo con la información preliminar disponible en nuestra base de datos de la estación meteorológica</w:t>
+        <w:t xml:space="preserve">y su respectivo índice I(%), durante el(los) mes(es) </w:t>
+      </w:r>
+      <w:r>
+        <w:rPr>
+          <w:rFonts w:ascii="Verdana" w:hAnsi="Verdana"/>
+        </w:rPr>
+        <w:t xml:space="preserve">de </w:t>
+      </w:r>
+      <w:r>
+        <w:rPr>
+          <w:rFonts w:ascii="Verdana" w:hAnsi="Verdana"/>
+        </w:rPr>
+        <w:t>{{MESES}} {{AÑO}}, de acuerdo con la información preliminar disponible en nuestra base de datos de la estación meteorológica</w:t>
       </w:r>
       <w:bookmarkEnd w:id="0"/>
       <w:bookmarkEnd w:id="1"/>
@@ -563,7 +575,7 @@
           <w:rFonts w:ascii="Verdana" w:hAnsi="Verdana"/>
           <w:noProof/>
         </w:rPr>
-        <w:t>1 de noviembre de 2024</w:t>
+        <w:t>17 de diciembre de 2024</w:t>
       </w:r>
       <w:r>
         <w:rPr>

</xml_diff>